<commit_message>
Actualización libro de estilos
</commit_message>
<xml_diff>
--- a/Libro de Estilo.docx
+++ b/Libro de Estilo.docx
@@ -977,6 +977,228 @@
           <w:rtl w:val="0"/>
         </w:rPr>
         <w:t xml:space="preserve">&lt;/svg&gt;</w:t>
+      </w:r>
+    </w:p>
+    <w:p>
+      <w:pPr>
+        <w:rPr/>
+      </w:pPr>
+      <w:r>
+        <w:rPr>
+          <w:rtl w:val="0"/>
+        </w:rPr>
+      </w:r>
+    </w:p>
+    <w:p>
+      <w:pPr>
+        <w:rPr>
+          <w:color w:val="212529"/>
+          <w:sz w:val="19"/>
+          <w:szCs w:val="19"/>
+        </w:rPr>
+      </w:pPr>
+      <w:r>
+        <w:rPr>
+          <w:rtl w:val="0"/>
+        </w:rPr>
+        <w:t xml:space="preserve">Consultar: </w:t>
+      </w:r>
+      <w:r>
+        <w:rPr>
+          <w:color w:val="212529"/>
+          <w:sz w:val="19"/>
+          <w:szCs w:val="19"/>
+          <w:rtl w:val="0"/>
+        </w:rPr>
+        <w:t xml:space="preserve">&lt;i class="bi bi-search-heart"&gt;&lt;/i&gt;</w:t>
+      </w:r>
+    </w:p>
+    <w:p>
+      <w:pPr>
+        <w:rPr>
+          <w:color w:val="212529"/>
+          <w:sz w:val="19"/>
+          <w:szCs w:val="19"/>
+        </w:rPr>
+      </w:pPr>
+      <w:r>
+        <w:rPr>
+          <w:color w:val="212529"/>
+          <w:sz w:val="19"/>
+          <w:szCs w:val="19"/>
+          <w:rtl w:val="0"/>
+        </w:rPr>
+        <w:t xml:space="preserve">&lt;svg xmlns="http://www.w3.org/2000/svg" width="16" height="16" fill="currentColor" class="bi bi-search-heart" viewBox="0 0 16 16"&gt;</w:t>
+      </w:r>
+    </w:p>
+    <w:p>
+      <w:pPr>
+        <w:rPr>
+          <w:color w:val="212529"/>
+          <w:sz w:val="19"/>
+          <w:szCs w:val="19"/>
+        </w:rPr>
+      </w:pPr>
+      <w:r>
+        <w:rPr>
+          <w:color w:val="212529"/>
+          <w:sz w:val="19"/>
+          <w:szCs w:val="19"/>
+          <w:rtl w:val="0"/>
+        </w:rPr>
+        <w:t xml:space="preserve">  &lt;path d="M6.5 4.482c1.664-1.673 5.825 1.254 0 5.018-5.825-3.764-1.664-6.69 0-5.018"/&gt;</w:t>
+      </w:r>
+    </w:p>
+    <w:p>
+      <w:pPr>
+        <w:rPr>
+          <w:color w:val="212529"/>
+          <w:sz w:val="19"/>
+          <w:szCs w:val="19"/>
+        </w:rPr>
+      </w:pPr>
+      <w:r>
+        <w:rPr>
+          <w:color w:val="212529"/>
+          <w:sz w:val="19"/>
+          <w:szCs w:val="19"/>
+          <w:rtl w:val="0"/>
+        </w:rPr>
+        <w:t xml:space="preserve">  &lt;path d="M13 6.5a6.47 6.47 0 0 1-1.258 3.844q.06.044.115.098l3.85 3.85a1 1 0 0 1-1.414 1.415l-3.85-3.85a1 1 0 0 1-.1-.115h.002A6.5 6.5 0 1 1 13 6.5M6.5 12a5.5 5.5 0 1 0 0-11 5.5 5.5 0 0 0 0 11"/&gt;</w:t>
+      </w:r>
+    </w:p>
+    <w:p>
+      <w:pPr>
+        <w:rPr>
+          <w:color w:val="212529"/>
+          <w:sz w:val="19"/>
+          <w:szCs w:val="19"/>
+        </w:rPr>
+      </w:pPr>
+      <w:r>
+        <w:rPr>
+          <w:color w:val="212529"/>
+          <w:sz w:val="19"/>
+          <w:szCs w:val="19"/>
+          <w:rtl w:val="0"/>
+        </w:rPr>
+        <w:t xml:space="preserve">&lt;/svg&gt;</w:t>
+      </w:r>
+    </w:p>
+    <w:p>
+      <w:pPr>
+        <w:rPr/>
+      </w:pPr>
+      <w:r>
+        <w:rPr>
+          <w:rtl w:val="0"/>
+        </w:rPr>
+      </w:r>
+    </w:p>
+    <w:p>
+      <w:pPr>
+        <w:rPr>
+          <w:color w:val="212529"/>
+          <w:sz w:val="19"/>
+          <w:szCs w:val="19"/>
+        </w:rPr>
+      </w:pPr>
+      <w:r>
+        <w:rPr>
+          <w:rtl w:val="0"/>
+        </w:rPr>
+        <w:t xml:space="preserve">Inicio:</w:t>
+      </w:r>
+      <w:r>
+        <w:rPr>
+          <w:color w:val="212529"/>
+          <w:sz w:val="19"/>
+          <w:szCs w:val="19"/>
+          <w:rtl w:val="0"/>
+        </w:rPr>
+        <w:t xml:space="preserve">&lt;i class="bi bi-box-arrow-in-left"&gt;&lt;/i&gt;</w:t>
+      </w:r>
+    </w:p>
+    <w:p>
+      <w:pPr>
+        <w:rPr>
+          <w:color w:val="212529"/>
+          <w:sz w:val="19"/>
+          <w:szCs w:val="19"/>
+        </w:rPr>
+      </w:pPr>
+      <w:r>
+        <w:rPr>
+          <w:color w:val="212529"/>
+          <w:sz w:val="19"/>
+          <w:szCs w:val="19"/>
+          <w:rtl w:val="0"/>
+        </w:rPr>
+        <w:t xml:space="preserve">&lt;svg xmlns="http://www.w3.org/2000/svg" width="16" height="16" fill="currentColor" class="bi bi-box-arrow-in-left" viewBox="0 0 16 16"&gt;</w:t>
+      </w:r>
+    </w:p>
+    <w:p>
+      <w:pPr>
+        <w:rPr>
+          <w:color w:val="212529"/>
+          <w:sz w:val="19"/>
+          <w:szCs w:val="19"/>
+        </w:rPr>
+      </w:pPr>
+      <w:r>
+        <w:rPr>
+          <w:color w:val="212529"/>
+          <w:sz w:val="19"/>
+          <w:szCs w:val="19"/>
+          <w:rtl w:val="0"/>
+        </w:rPr>
+        <w:t xml:space="preserve">  &lt;path fill-rule="evenodd" d="M10 3.5a.5.5 0 0 0-.5-.5h-8a.5.5 0 0 0-.5.5v9a.5.5 0 0 0 .5.5h8a.5.5 0 0 0 .5-.5v-2a.5.5 0 0 1 1 0v2A1.5 1.5 0 0 1 9.5 14h-8A1.5 1.5 0 0 1 0 12.5v-9A1.5 1.5 0 0 1 1.5 2h8A1.5 1.5 0 0 1 11 3.5v2a.5.5 0 0 1-1 0z"/&gt;</w:t>
+      </w:r>
+    </w:p>
+    <w:p>
+      <w:pPr>
+        <w:rPr>
+          <w:color w:val="212529"/>
+          <w:sz w:val="19"/>
+          <w:szCs w:val="19"/>
+        </w:rPr>
+      </w:pPr>
+      <w:r>
+        <w:rPr>
+          <w:color w:val="212529"/>
+          <w:sz w:val="19"/>
+          <w:szCs w:val="19"/>
+          <w:rtl w:val="0"/>
+        </w:rPr>
+        <w:t xml:space="preserve">  &lt;path fill-rule="evenodd" d="M4.146 8.354a.5.5 0 0 1 0-.708l3-3a.5.5 0 1 1 .708.708L5.707 7.5H14.5a.5.5 0 0 1 0 1H5.707l2.147 2.146a.5.5 0 0 1-.708.708z"/&gt;</w:t>
+      </w:r>
+    </w:p>
+    <w:p>
+      <w:pPr>
+        <w:rPr>
+          <w:color w:val="212529"/>
+          <w:sz w:val="19"/>
+          <w:szCs w:val="19"/>
+        </w:rPr>
+      </w:pPr>
+      <w:r>
+        <w:rPr>
+          <w:color w:val="212529"/>
+          <w:sz w:val="19"/>
+          <w:szCs w:val="19"/>
+          <w:rtl w:val="0"/>
+        </w:rPr>
+        <w:t xml:space="preserve">&lt;/svg&gt;</w:t>
+      </w:r>
+    </w:p>
+    <w:p>
+      <w:pPr>
+        <w:rPr/>
+      </w:pPr>
+      <w:r>
+        <w:rPr>
+          <w:rtl w:val="0"/>
+        </w:rPr>
       </w:r>
     </w:p>
     <w:p>

</xml_diff>